<commit_message>
functional but with strange jig @ high F
</commit_message>
<xml_diff>
--- a/labpaper_1pg.docx
+++ b/labpaper_1pg.docx
@@ -40,15 +40,7 @@
     </w:p>
     <w:p>
       <w:r>
-        <w:t xml:space="preserve">We would like to present a small set of scenarios to illustrate how MSY and attendant FMSY are calculated in a spatial model. All scenarios use </w:t>
-      </w:r>
-      <w:proofErr w:type="spellStart"/>
-      <w:r>
-        <w:t>a</w:t>
-      </w:r>
-      <w:proofErr w:type="spellEnd"/>
-      <w:r>
-        <w:t xml:space="preserve"> 3-area age-structured model with empirical weight-at-age. The areas vary in their weights-at-age and selectivity </w:t>
+        <w:t xml:space="preserve">We would like to present a small set of scenarios to illustrate how MSY and attendant FMSY are calculated in a spatial model. All scenarios use a 3-area age-structured model with empirical weight-at-age. The areas vary in their weights-at-age and selectivity </w:t>
       </w:r>
       <w:proofErr w:type="gramStart"/>
       <w:r>
@@ -225,8 +217,202 @@
       </w:r>
     </w:p>
     <w:p>
+      <w:pPr>
+        <w:sectPr>
+          <w:pgSz w:w="12240" w:h="15840"/>
+          <w:pgMar w:top="1440" w:right="1440" w:bottom="1440" w:left="1440" w:header="720" w:footer="720" w:gutter="0"/>
+          <w:cols w:space="720"/>
+          <w:docGrid w:linePitch="360"/>
+        </w:sectPr>
+      </w:pPr>
       <w:r>
         <w:t>Determine whether a “generic” spatial RP method is applicable to all circumstances</w:t>
+      </w:r>
+    </w:p>
+    <w:p>
+      <w:r>
+        <w:lastRenderedPageBreak/>
+        <w:t>Rick’s Idea</w:t>
+      </w:r>
+    </w:p>
+    <w:p>
+      <w:pPr>
+        <w:pStyle w:val="ListParagraph"/>
+        <w:numPr>
+          <w:ilvl w:val="0"/>
+          <w:numId w:val="3"/>
+        </w:numPr>
+      </w:pPr>
+      <w:r>
+        <w:t>Mockup comparison of CURRENT SS approach and proposed approximation</w:t>
+      </w:r>
+    </w:p>
+    <w:p>
+      <w:pPr>
+        <w:pStyle w:val="ListParagraph"/>
+        <w:numPr>
+          <w:ilvl w:val="0"/>
+          <w:numId w:val="3"/>
+        </w:numPr>
+      </w:pPr>
+      <w:r>
+        <w:t xml:space="preserve">Note in mind the caveat about </w:t>
+      </w:r>
+      <w:proofErr w:type="spellStart"/>
+      <w:r>
+        <w:t>sr</w:t>
+      </w:r>
+      <w:proofErr w:type="spellEnd"/>
+      <w:r>
+        <w:t xml:space="preserve">-locality invalidating the ability to analytically solve for the </w:t>
+      </w:r>
+      <w:proofErr w:type="spellStart"/>
+      <w:r>
+        <w:t>igens</w:t>
+      </w:r>
+      <w:proofErr w:type="spellEnd"/>
+      <w:r>
+        <w:t>.</w:t>
+      </w:r>
+    </w:p>
+    <w:p>
+      <w:pPr>
+        <w:pStyle w:val="ListParagraph"/>
+        <w:numPr>
+          <w:ilvl w:val="0"/>
+          <w:numId w:val="3"/>
+        </w:numPr>
+      </w:pPr>
+      <w:r>
+        <w:t xml:space="preserve">His </w:t>
+      </w:r>
+      <w:r>
+        <w:t>notes</w:t>
+      </w:r>
+    </w:p>
+    <w:p>
+      <w:pPr>
+        <w:pStyle w:val="ListParagraph"/>
+        <w:numPr>
+          <w:ilvl w:val="1"/>
+          <w:numId w:val="3"/>
+        </w:numPr>
+      </w:pPr>
+      <w:r>
+        <w:t>Total recruitment based on tot bio (can be summed across areas, as it already is)</w:t>
+      </w:r>
+    </w:p>
+    <w:p>
+      <w:pPr>
+        <w:pStyle w:val="ListParagraph"/>
+        <w:numPr>
+          <w:ilvl w:val="1"/>
+          <w:numId w:val="3"/>
+        </w:numPr>
+      </w:pPr>
+      <w:r>
+        <w:t xml:space="preserve">Distribute according to </w:t>
+      </w:r>
+      <w:proofErr w:type="spellStart"/>
+      <w:r>
+        <w:t>recr_dist</w:t>
+      </w:r>
+      <w:proofErr w:type="spellEnd"/>
+    </w:p>
+    <w:p>
+      <w:pPr>
+        <w:pStyle w:val="ListParagraph"/>
+        <w:numPr>
+          <w:ilvl w:val="1"/>
+          <w:numId w:val="3"/>
+        </w:numPr>
+      </w:pPr>
+      <w:r>
+        <w:t xml:space="preserve">Calc </w:t>
+      </w:r>
+      <w:proofErr w:type="spellStart"/>
+      <w:r>
+        <w:t>eqNAA</w:t>
+      </w:r>
+      <w:proofErr w:type="spellEnd"/>
+      <w:r>
+        <w:t xml:space="preserve"> using F, movement</w:t>
+      </w:r>
+    </w:p>
+    <w:p>
+      <w:pPr>
+        <w:pStyle w:val="ListParagraph"/>
+        <w:numPr>
+          <w:ilvl w:val="1"/>
+          <w:numId w:val="3"/>
+        </w:numPr>
+      </w:pPr>
+      <w:r>
+        <w:t xml:space="preserve">Output </w:t>
+      </w:r>
+      <w:proofErr w:type="spellStart"/>
+      <w:r>
+        <w:t>toal</w:t>
+      </w:r>
+      <w:proofErr w:type="spellEnd"/>
+      <w:r>
+        <w:t xml:space="preserve"> SPR</w:t>
+      </w:r>
+    </w:p>
+    <w:p>
+      <w:pPr>
+        <w:pStyle w:val="ListParagraph"/>
+        <w:numPr>
+          <w:ilvl w:val="1"/>
+          <w:numId w:val="3"/>
+        </w:numPr>
+      </w:pPr>
+      <w:r>
+        <w:t>Then input this SPR into “</w:t>
+      </w:r>
+      <w:proofErr w:type="spellStart"/>
+      <w:r>
+        <w:t>equ</w:t>
+      </w:r>
+      <w:proofErr w:type="spellEnd"/>
+      <w:r>
+        <w:t xml:space="preserve"> spawn </w:t>
+      </w:r>
+      <w:proofErr w:type="spellStart"/>
+      <w:r>
+        <w:t>recr</w:t>
+      </w:r>
+      <w:proofErr w:type="spellEnd"/>
+      <w:r>
+        <w:t xml:space="preserve"> </w:t>
+      </w:r>
+      <w:proofErr w:type="spellStart"/>
+      <w:r>
+        <w:t>fxn</w:t>
+      </w:r>
+      <w:proofErr w:type="spellEnd"/>
+      <w:r>
+        <w:t xml:space="preserve">” to calc rec eq and spawn eq from this </w:t>
+      </w:r>
+      <w:proofErr w:type="spellStart"/>
+      <w:r>
+        <w:t>spr</w:t>
+      </w:r>
+      <w:proofErr w:type="spellEnd"/>
+      <w:r>
+        <w:t xml:space="preserve"> (TOTAL)</w:t>
+      </w:r>
+    </w:p>
+    <w:p>
+      <w:pPr>
+        <w:pStyle w:val="ListParagraph"/>
+        <w:numPr>
+          <w:ilvl w:val="1"/>
+          <w:numId w:val="3"/>
+        </w:numPr>
+      </w:pPr>
+      <w:r>
+        <w:t xml:space="preserve">Area specific </w:t>
       </w:r>
     </w:p>
     <w:sectPr>
@@ -331,6 +517,95 @@
     </w:lvl>
   </w:abstractNum>
   <w:abstractNum w:abstractNumId="1" w15:restartNumberingAfterBreak="0">
+    <w:nsid w:val="25223FFB"/>
+    <w:multiLevelType w:val="hybridMultilevel"/>
+    <w:tmpl w:val="E6AE1CC0"/>
+    <w:lvl w:ilvl="0" w:tplc="04090011">
+      <w:start w:val="1"/>
+      <w:numFmt w:val="decimal"/>
+      <w:lvlText w:val="%1)"/>
+      <w:lvlJc w:val="left"/>
+      <w:pPr>
+        <w:ind w:left="720" w:hanging="360"/>
+      </w:pPr>
+      <w:rPr>
+        <w:rFonts w:hint="default"/>
+      </w:rPr>
+    </w:lvl>
+    <w:lvl w:ilvl="1" w:tplc="04090019">
+      <w:start w:val="1"/>
+      <w:numFmt w:val="lowerLetter"/>
+      <w:lvlText w:val="%2."/>
+      <w:lvlJc w:val="left"/>
+      <w:pPr>
+        <w:ind w:left="1440" w:hanging="360"/>
+      </w:pPr>
+    </w:lvl>
+    <w:lvl w:ilvl="2" w:tplc="0409001B" w:tentative="1">
+      <w:start w:val="1"/>
+      <w:numFmt w:val="lowerRoman"/>
+      <w:lvlText w:val="%3."/>
+      <w:lvlJc w:val="right"/>
+      <w:pPr>
+        <w:ind w:left="2160" w:hanging="180"/>
+      </w:pPr>
+    </w:lvl>
+    <w:lvl w:ilvl="3" w:tplc="0409000F" w:tentative="1">
+      <w:start w:val="1"/>
+      <w:numFmt w:val="decimal"/>
+      <w:lvlText w:val="%4."/>
+      <w:lvlJc w:val="left"/>
+      <w:pPr>
+        <w:ind w:left="2880" w:hanging="360"/>
+      </w:pPr>
+    </w:lvl>
+    <w:lvl w:ilvl="4" w:tplc="04090019" w:tentative="1">
+      <w:start w:val="1"/>
+      <w:numFmt w:val="lowerLetter"/>
+      <w:lvlText w:val="%5."/>
+      <w:lvlJc w:val="left"/>
+      <w:pPr>
+        <w:ind w:left="3600" w:hanging="360"/>
+      </w:pPr>
+    </w:lvl>
+    <w:lvl w:ilvl="5" w:tplc="0409001B" w:tentative="1">
+      <w:start w:val="1"/>
+      <w:numFmt w:val="lowerRoman"/>
+      <w:lvlText w:val="%6."/>
+      <w:lvlJc w:val="right"/>
+      <w:pPr>
+        <w:ind w:left="4320" w:hanging="180"/>
+      </w:pPr>
+    </w:lvl>
+    <w:lvl w:ilvl="6" w:tplc="0409000F" w:tentative="1">
+      <w:start w:val="1"/>
+      <w:numFmt w:val="decimal"/>
+      <w:lvlText w:val="%7."/>
+      <w:lvlJc w:val="left"/>
+      <w:pPr>
+        <w:ind w:left="5040" w:hanging="360"/>
+      </w:pPr>
+    </w:lvl>
+    <w:lvl w:ilvl="7" w:tplc="04090019" w:tentative="1">
+      <w:start w:val="1"/>
+      <w:numFmt w:val="lowerLetter"/>
+      <w:lvlText w:val="%8."/>
+      <w:lvlJc w:val="left"/>
+      <w:pPr>
+        <w:ind w:left="5760" w:hanging="360"/>
+      </w:pPr>
+    </w:lvl>
+    <w:lvl w:ilvl="8" w:tplc="0409001B" w:tentative="1">
+      <w:start w:val="1"/>
+      <w:numFmt w:val="lowerRoman"/>
+      <w:lvlText w:val="%9."/>
+      <w:lvlJc w:val="right"/>
+      <w:pPr>
+        <w:ind w:left="6480" w:hanging="180"/>
+      </w:pPr>
+    </w:lvl>
+  </w:abstractNum>
+  <w:abstractNum w:abstractNumId="2" w15:restartNumberingAfterBreak="0">
     <w:nsid w:val="7DE63108"/>
     <w:multiLevelType w:val="hybridMultilevel"/>
     <w:tmpl w:val="41EA29FC"/>
@@ -423,6 +698,9 @@
     <w:abstractNumId w:val="0"/>
   </w:num>
   <w:num w:numId="2">
+    <w:abstractNumId w:val="2"/>
+  </w:num>
+  <w:num w:numId="3">
     <w:abstractNumId w:val="1"/>
   </w:num>
 </w:numbering>
@@ -865,6 +1143,36 @@
       <w:contextualSpacing/>
     </w:pPr>
   </w:style>
+  <w:style w:type="paragraph" w:styleId="BalloonText">
+    <w:name w:val="Balloon Text"/>
+    <w:basedOn w:val="Normal"/>
+    <w:link w:val="BalloonTextChar"/>
+    <w:uiPriority w:val="99"/>
+    <w:semiHidden/>
+    <w:unhideWhenUsed/>
+    <w:rsid w:val="006D420C"/>
+    <w:pPr>
+      <w:spacing w:after="0" w:line="240" w:lineRule="auto"/>
+    </w:pPr>
+    <w:rPr>
+      <w:rFonts w:ascii="Segoe UI" w:hAnsi="Segoe UI" w:cs="Segoe UI"/>
+      <w:sz w:val="18"/>
+      <w:szCs w:val="18"/>
+    </w:rPr>
+  </w:style>
+  <w:style w:type="character" w:customStyle="1" w:styleId="BalloonTextChar">
+    <w:name w:val="Balloon Text Char"/>
+    <w:basedOn w:val="DefaultParagraphFont"/>
+    <w:link w:val="BalloonText"/>
+    <w:uiPriority w:val="99"/>
+    <w:semiHidden/>
+    <w:rsid w:val="006D420C"/>
+    <w:rPr>
+      <w:rFonts w:ascii="Segoe UI" w:hAnsi="Segoe UI" w:cs="Segoe UI"/>
+      <w:sz w:val="18"/>
+      <w:szCs w:val="18"/>
+    </w:rPr>
+  </w:style>
 </w:styles>
 </file>
 

</xml_diff>